<commit_message>
Docs uploaded in pdf format
</commit_message>
<xml_diff>
--- a/proyecto/informe/entrega1/ICPLF.docx
+++ b/proyecto/informe/entrega1/ICPLF.docx
@@ -17,7 +17,7 @@
           <w:b/>
           <w:lang w:val="en-US"/>
         </w:rPr>
-        <w:t>TITLE (A SHORT DESCRIPTION OF THE PROJECT, BEWEEN 8 AND 12 WORDS)</w:t>
+        <w:t>IMAGE COMPRESSION FOR PRECISION LIVESTOCK FARMING</w:t>
       </w:r>
     </w:p>
     <w:tbl>
@@ -88,25 +88,7 @@
                 <w:sz w:val="20"/>
                 <w:szCs w:val="20"/>
               </w:rPr>
-              <w:t>Universidad </w:t>
-            </w:r>
-            <w:proofErr w:type="spellStart"/>
-            <w:r>
-              <w:rPr>
-                <w:rStyle w:val="normaltextrun"/>
-                <w:sz w:val="20"/>
-                <w:szCs w:val="20"/>
-              </w:rPr>
-              <w:t>Eafit</w:t>
-            </w:r>
-            <w:proofErr w:type="spellEnd"/>
-            <w:r>
-              <w:rPr>
-                <w:rStyle w:val="normaltextrun"/>
-                <w:sz w:val="20"/>
-                <w:szCs w:val="20"/>
-              </w:rPr>
-              <w:t> Country</w:t>
+              <w:t>Universidad Eafit Country</w:t>
             </w:r>
           </w:p>
           <w:p>
@@ -126,7 +108,6 @@
                 <w:rStyle w:val="normaltextrun"/>
                 <w:sz w:val="20"/>
                 <w:szCs w:val="20"/>
-                <w:lang w:val="en-US"/>
               </w:rPr>
               <w:t>jmmarulang@eafit.edu.co</w:t>
             </w:r>
@@ -136,7 +117,7 @@
               <w:pStyle w:val="Affiliation"/>
               <w:widowControl w:val="0"/>
               <w:rPr>
-                <w:lang w:val="en-US"/>
+                <w:lang w:val="es-CO"/>
               </w:rPr>
             </w:pPr>
           </w:p>
@@ -176,16 +157,8 @@
               <w:rPr>
                 <w:lang w:val="es-CO"/>
               </w:rPr>
-              <w:t xml:space="preserve">Universidad </w:t>
+              <w:t>Universidad Eafit</w:t>
             </w:r>
-            <w:proofErr w:type="spellStart"/>
-            <w:r>
-              <w:rPr>
-                <w:lang w:val="es-CO"/>
-              </w:rPr>
-              <w:t>Eafit</w:t>
-            </w:r>
-            <w:proofErr w:type="spellEnd"/>
           </w:p>
           <w:p>
             <w:pPr>
@@ -238,13 +211,8 @@
             </w:r>
             <w:r>
               <w:br/>
-              <w:t xml:space="preserve">Universidad </w:t>
+              <w:t>Universidad Eafit</w:t>
             </w:r>
-            <w:proofErr w:type="spellStart"/>
-            <w:r>
-              <w:t>Eafit</w:t>
-            </w:r>
-            <w:proofErr w:type="spellEnd"/>
             <w:r>
               <w:br/>
               <w:t>Colombia</w:t>
@@ -281,13 +249,8 @@
               <w:widowControl w:val="0"/>
             </w:pPr>
             <w:r>
-              <w:t xml:space="preserve">Universidad </w:t>
+              <w:t>Universidad Eafit</w:t>
             </w:r>
-            <w:proofErr w:type="spellStart"/>
-            <w:r>
-              <w:t>Eafit</w:t>
-            </w:r>
-            <w:proofErr w:type="spellEnd"/>
           </w:p>
           <w:p>
             <w:pPr>
@@ -545,19 +508,8 @@
           <w:iCs/>
           <w:lang w:val="en-US"/>
         </w:rPr>
-        <w:t xml:space="preserve"> ratio and </w:t>
-      </w:r>
-      <w:proofErr w:type="spellStart"/>
-      <w:r>
-        <w:rPr>
-          <w:bCs/>
-          <w:i/>
-          <w:iCs/>
-          <w:lang w:val="en-US"/>
-        </w:rPr>
-        <w:t>accurracy</w:t>
-      </w:r>
-      <w:proofErr w:type="spellEnd"/>
+        <w:t xml:space="preserve"> ratio and accurracy</w:t>
+      </w:r>
       <w:r>
         <w:rPr>
           <w:bCs/>
@@ -574,7 +526,6 @@
           <w:bCs/>
         </w:rPr>
       </w:pPr>
-      <w:proofErr w:type="spellStart"/>
       <w:r>
         <w:rPr>
           <w:b/>
@@ -582,7 +533,6 @@
         </w:rPr>
         <w:t>Keywords</w:t>
       </w:r>
-      <w:proofErr w:type="spellEnd"/>
     </w:p>
     <w:tbl>
       <w:tblPr>
@@ -1949,6 +1899,7 @@
           <w:kern w:val="2"/>
           <w:lang w:val="en-US"/>
         </w:rPr>
+        <w:lastRenderedPageBreak/>
         <w:t>Additionally, Seam Carving can be used to resize an image to any size, not just compression. [6] [10] </w:t>
       </w:r>
     </w:p>
@@ -2561,6 +2512,7 @@
           <w:kern w:val="2"/>
           <w:lang w:val="en-US"/>
         </w:rPr>
+        <w:lastRenderedPageBreak/>
         <w:drawing>
           <wp:inline distT="0" distB="0" distL="0" distR="0" wp14:anchorId="17DCFEBC" wp14:editId="27DF33A4">
             <wp:extent cx="3063240" cy="1922145"/>
@@ -2874,23 +2826,23 @@
           <w:kern w:val="2"/>
           <w:lang w:val="en-US"/>
         </w:rPr>
+        <w:t>In LZ77 the codewords are composed in base of the most recently encoded data, also called search buffer. These code-words are pointers to the longest match in the buffer for a given sub-string. [11] </w:t>
+      </w:r>
+    </w:p>
+    <w:p>
+      <w:pPr>
+        <w:pStyle w:val="Heading2"/>
+        <w:rPr>
+          <w:kern w:val="2"/>
+          <w:lang w:val="en-US"/>
+        </w:rPr>
+      </w:pPr>
+      <w:r>
+        <w:rPr>
+          <w:kern w:val="2"/>
+          <w:lang w:val="en-US"/>
+        </w:rPr>
         <w:lastRenderedPageBreak/>
-        <w:t>In LZ77 the codewords are composed in base of the most recently encoded data, also called search buffer. These code-words are pointers to the longest match in the buffer for a given sub-string. [11] </w:t>
-      </w:r>
-    </w:p>
-    <w:p>
-      <w:pPr>
-        <w:pStyle w:val="Heading2"/>
-        <w:rPr>
-          <w:kern w:val="2"/>
-          <w:lang w:val="en-US"/>
-        </w:rPr>
-      </w:pPr>
-      <w:r>
-        <w:rPr>
-          <w:kern w:val="2"/>
-          <w:lang w:val="en-US"/>
-        </w:rPr>
         <w:t>The LZ77 approach needs the patterns to occur close to each other to be efficient. The ZL78 does not have this need, for it uses not a buffer. Instead, the dictionary in this scheme is an indexed list of some previously encountered sub-strings. [11] </w:t>
       </w:r>
     </w:p>
@@ -3077,18 +3029,8 @@
           <w:kern w:val="2"/>
           <w:lang w:val="en-US"/>
         </w:rPr>
-        <w:t xml:space="preserve">In what follows, we explain the data structures and the algorithms used in this work. The implementations of the data structures and algorithms are available at </w:t>
-      </w:r>
-      <w:proofErr w:type="spellStart"/>
-      <w:r>
-        <w:rPr>
-          <w:rStyle w:val="Hyperlink"/>
-          <w:kern w:val="2"/>
-          <w:lang w:val="en-US"/>
-        </w:rPr>
-        <w:t>Github</w:t>
-      </w:r>
-      <w:proofErr w:type="spellEnd"/>
+        <w:t>In what follows, we explain the data structures and the algorithms used in this work. The implementations of the data structures and algorithms are available at Github</w:t>
+      </w:r>
       <w:r>
         <w:rPr>
           <w:rStyle w:val="FootnoteAnchor"/>
@@ -3488,6 +3430,7 @@
           <w:kern w:val="2"/>
           <w:lang w:val="en-US"/>
         </w:rPr>
+        <w:lastRenderedPageBreak/>
         <w:t xml:space="preserve">Explain, briefly, how did you apply a lossless image-compression algorithm such as Huffman coding, LZS or LZ77. </w:t>
       </w:r>
       <w:proofErr w:type="gramStart"/>
@@ -3871,7 +3814,6 @@
           <w:kern w:val="2"/>
           <w:lang w:val="en-US"/>
         </w:rPr>
-        <w:lastRenderedPageBreak/>
         <w:t>Table 2:</w:t>
       </w:r>
       <w:r>
@@ -5324,25 +5266,7 @@
           <w:kern w:val="2"/>
           <w:lang w:val="en-US"/>
         </w:rPr>
-        <w:t xml:space="preserve">Compute execution time for each image in </w:t>
-      </w:r>
-      <w:proofErr w:type="spellStart"/>
-      <w:r>
-        <w:rPr>
-          <w:rStyle w:val="Hyperlink"/>
-          <w:kern w:val="2"/>
-          <w:lang w:val="en-US"/>
-        </w:rPr>
-        <w:t>Github</w:t>
-      </w:r>
-      <w:proofErr w:type="spellEnd"/>
-      <w:r>
-        <w:rPr>
-          <w:rStyle w:val="Hyperlink"/>
-          <w:kern w:val="2"/>
-          <w:lang w:val="en-US"/>
-        </w:rPr>
-        <w:t>. Report average execution time Vs average file size.</w:t>
+        <w:t>Compute execution time for each image in Github. Report average execution time Vs average file size.</w:t>
       </w:r>
     </w:p>
     <w:p>
@@ -5665,6 +5589,7 @@
           <w:kern w:val="2"/>
           <w:lang w:val="en-US"/>
         </w:rPr>
+        <w:lastRenderedPageBreak/>
         <w:t>Table</w:t>
       </w:r>
       <w:r>
@@ -6041,7 +5966,6 @@
           <w:kern w:val="2"/>
           <w:lang w:val="en-US"/>
         </w:rPr>
-        <w:lastRenderedPageBreak/>
         <w:t>Table 7:</w:t>
       </w:r>
       <w:r>
@@ -6478,7 +6402,14 @@
           <w:rStyle w:val="Hyperlink"/>
           <w:lang w:val="en-US"/>
         </w:rPr>
-        <w:t xml:space="preserve"> for a person or for an institution. Consider the following guidelines: 1. Name of teacher is not mentioned because he is an author. 2. You should not mention websites of authors of articles that you have not contacted. 3. You should mention students, teachers from other courses that helped you.</w:t>
+        <w:t xml:space="preserve"> for a person or for an institution. Consider the following guidelines: 1. Name of teacher is not mentioned because he is an author. 2. You should not mention websites of authors </w:t>
+      </w:r>
+      <w:r>
+        <w:rPr>
+          <w:rStyle w:val="Hyperlink"/>
+          <w:lang w:val="en-US"/>
+        </w:rPr>
+        <w:t>of articles that you have not contacted. 3. You should mention students, teachers from other courses that helped you.</w:t>
       </w:r>
     </w:p>
     <w:p>
@@ -6611,35 +6542,7 @@
         <w:rPr>
           <w:lang w:val="en-US" w:eastAsia="es-CO"/>
         </w:rPr>
-        <w:t>[2] Matthew </w:t>
-      </w:r>
-      <w:proofErr w:type="spellStart"/>
-      <w:r>
-        <w:rPr>
-          <w:lang w:val="en-US" w:eastAsia="es-CO"/>
-        </w:rPr>
-        <w:t>Giassa</w:t>
-      </w:r>
-      <w:proofErr w:type="spellEnd"/>
-      <w:r>
-        <w:rPr>
-          <w:lang w:val="en-US" w:eastAsia="es-CO"/>
-        </w:rPr>
-        <w:t>. 2021. GIASSA: I – Nearest </w:t>
-      </w:r>
-      <w:proofErr w:type="spellStart"/>
-      <w:r>
-        <w:rPr>
-          <w:lang w:val="en-US" w:eastAsia="es-CO"/>
-        </w:rPr>
-        <w:t>Neighbour</w:t>
-      </w:r>
-      <w:proofErr w:type="spellEnd"/>
-      <w:r>
-        <w:rPr>
-          <w:lang w:val="en-US" w:eastAsia="es-CO"/>
-        </w:rPr>
-        <w:t> Interpolation. Retrieved from </w:t>
+        <w:t>[2] Matthew Giassa. 2021. GIASSA: I – Nearest Neighbour Interpolation. Retrieved from </w:t>
       </w:r>
       <w:proofErr w:type="gramStart"/>
       <w:r>
@@ -6743,21 +6646,7 @@
         <w:rPr>
           <w:lang w:val="en-US" w:eastAsia="es-CO"/>
         </w:rPr>
-        <w:t>[4] Dhanesh </w:t>
-      </w:r>
-      <w:proofErr w:type="spellStart"/>
-      <w:r>
-        <w:rPr>
-          <w:lang w:val="en-US" w:eastAsia="es-CO"/>
-        </w:rPr>
-        <w:t>Budhrani</w:t>
-      </w:r>
-      <w:proofErr w:type="spellEnd"/>
-      <w:r>
-        <w:rPr>
-          <w:lang w:val="en-US" w:eastAsia="es-CO"/>
-        </w:rPr>
-        <w:t>. 2019. Towards Data Science: How data compression works: exploring LZ77. Retrieved from </w:t>
+        <w:t>[4] Dhanesh Budhrani. 2019. Towards Data Science: How data compression works: exploring LZ77. Retrieved from </w:t>
       </w:r>
       <w:proofErr w:type="gramStart"/>
       <w:r>
@@ -6862,21 +6751,7 @@
         <w:rPr>
           <w:lang w:val="en-US" w:eastAsia="es-CO"/>
         </w:rPr>
-        <w:t>[7] Sandesh Bhusal. 2019. </w:t>
-      </w:r>
-      <w:proofErr w:type="spellStart"/>
-      <w:r>
-        <w:rPr>
-          <w:lang w:val="en-US" w:eastAsia="es-CO"/>
-        </w:rPr>
-        <w:t>AlgoPods</w:t>
-      </w:r>
-      <w:proofErr w:type="spellEnd"/>
-      <w:r>
-        <w:rPr>
-          <w:lang w:val="en-US" w:eastAsia="es-CO"/>
-        </w:rPr>
-        <w:t>: Burrows Wheeler Transform. Retrieved from </w:t>
+        <w:t>[7] Sandesh Bhusal. 2019. AlgoPods: Burrows Wheeler Transform. Retrieved from </w:t>
       </w:r>
       <w:proofErr w:type="gramStart"/>
       <w:r>
@@ -6909,35 +6784,7 @@
         <w:rPr>
           <w:lang w:val="es-CO" w:eastAsia="es-CO"/>
         </w:rPr>
-        <w:t>[8] </w:t>
-      </w:r>
-      <w:proofErr w:type="spellStart"/>
-      <w:r>
-        <w:rPr>
-          <w:lang w:val="es-CO" w:eastAsia="es-CO"/>
-        </w:rPr>
-        <w:t>Sully</w:t>
-      </w:r>
-      <w:proofErr w:type="spellEnd"/>
-      <w:r>
-        <w:rPr>
-          <w:lang w:val="es-CO" w:eastAsia="es-CO"/>
-        </w:rPr>
-        <w:t> Santos. 2014. </w:t>
-      </w:r>
-      <w:proofErr w:type="spellStart"/>
-      <w:r>
-        <w:rPr>
-          <w:lang w:val="es-CO" w:eastAsia="es-CO"/>
-        </w:rPr>
-        <w:t>CONtexto</w:t>
-      </w:r>
-      <w:proofErr w:type="spellEnd"/>
-      <w:r>
-        <w:rPr>
-          <w:lang w:val="es-CO" w:eastAsia="es-CO"/>
-        </w:rPr>
-        <w:t> ganadero: 14 enfermedades sin control oficial atacan al ganado en Colombia. </w:t>
+        <w:t>[8] Sully Santos. 2014. CONtexto ganadero: 14 enfermedades sin control oficial atacan al ganado en Colombia. </w:t>
       </w:r>
       <w:r>
         <w:rPr>
@@ -7042,21 +6889,7 @@
         <w:rPr>
           <w:lang w:val="en-US" w:eastAsia="es-CO"/>
         </w:rPr>
-        <w:t>[11] Nathanael J. </w:t>
-      </w:r>
-      <w:proofErr w:type="spellStart"/>
-      <w:r>
-        <w:rPr>
-          <w:lang w:val="en-US" w:eastAsia="es-CO"/>
-        </w:rPr>
-        <w:t>Brittain</w:t>
-      </w:r>
-      <w:proofErr w:type="spellEnd"/>
-      <w:r>
-        <w:rPr>
-          <w:lang w:val="en-US" w:eastAsia="es-CO"/>
-        </w:rPr>
-        <w:t>, Mahmoud R. El-Sakka. 2007. Grayscale true two-dimensional dictionary-based</w:t>
+        <w:t>[11] Nathanael J. Brittain, Mahmoud R. El-Sakka. 2007. Grayscale true two-dimensional dictionary-based</w:t>
       </w:r>
       <w:r>
         <w:rPr>
@@ -7107,21 +6940,14 @@
         <w:rPr>
           <w:lang w:val="en-US" w:eastAsia="es-CO"/>
         </w:rPr>
-        <w:t>[12] M. </w:t>
-      </w:r>
-      <w:proofErr w:type="spellStart"/>
+        <w:t xml:space="preserve">[12] M. Mozammel Hoque Chowdhury, Amina Khatun. 2012. Image Compression Using Discrete Wavelet </w:t>
+      </w:r>
       <w:r>
         <w:rPr>
           <w:lang w:val="en-US" w:eastAsia="es-CO"/>
         </w:rPr>
-        <w:t>Mozammel</w:t>
-      </w:r>
-      <w:proofErr w:type="spellEnd"/>
-      <w:r>
-        <w:rPr>
-          <w:lang w:val="en-US" w:eastAsia="es-CO"/>
-        </w:rPr>
-        <w:t> Hoque Chowdhury, Amina Khatun. 2012. Image Compression Using Discrete Wavelet Transform. IJCSI International Journal of Computer Science Issues, Vol. 9, Issue 4.  </w:t>
+        <w:lastRenderedPageBreak/>
+        <w:t>Transform. IJCSI International Journal of Computer Science Issues, Vol. 9, Issue 4.  </w:t>
       </w:r>
     </w:p>
     <w:p>
@@ -7140,49 +6966,7 @@
         <w:rPr>
           <w:lang w:val="en-US" w:eastAsia="es-CO"/>
         </w:rPr>
-        <w:t>[13] E. </w:t>
-      </w:r>
-      <w:proofErr w:type="spellStart"/>
-      <w:r>
-        <w:rPr>
-          <w:lang w:val="en-US" w:eastAsia="es-CO"/>
-        </w:rPr>
-        <w:t>Kougianos</w:t>
-      </w:r>
-      <w:proofErr w:type="spellEnd"/>
-      <w:r>
-        <w:rPr>
-          <w:lang w:val="en-US" w:eastAsia="es-CO"/>
-        </w:rPr>
-        <w:t>, S. P. Mohanty, G. Coelho, U. </w:t>
-      </w:r>
-      <w:proofErr w:type="spellStart"/>
-      <w:r>
-        <w:rPr>
-          <w:lang w:val="en-US" w:eastAsia="es-CO"/>
-        </w:rPr>
-        <w:t>Albalawi</w:t>
-      </w:r>
-      <w:proofErr w:type="spellEnd"/>
-      <w:r>
-        <w:rPr>
-          <w:lang w:val="en-US" w:eastAsia="es-CO"/>
-        </w:rPr>
-        <w:t> and P. </w:t>
-      </w:r>
-      <w:proofErr w:type="spellStart"/>
-      <w:r>
-        <w:rPr>
-          <w:lang w:val="en-US" w:eastAsia="es-CO"/>
-        </w:rPr>
-        <w:t>Sundaravadivel</w:t>
-      </w:r>
-      <w:proofErr w:type="spellEnd"/>
-      <w:r>
-        <w:rPr>
-          <w:lang w:val="en-US" w:eastAsia="es-CO"/>
-        </w:rPr>
-        <w:t>. 2016. Design of a High-Performance System for Secure Image Communication </w:t>
+        <w:t>[13] E. Kougianos, S. P. Mohanty, G. Coelho, U. Albalawi and P. Sundaravadivel. 2016. Design of a High-Performance System for Secure Image Communication </w:t>
       </w:r>
       <w:proofErr w:type="gramStart"/>
       <w:r>
@@ -7267,28 +7051,7 @@
         <w:rPr>
           <w:lang w:val="en-US" w:eastAsia="es-CO"/>
         </w:rPr>
-        <w:t>[16] T. H. Thai and R. </w:t>
-      </w:r>
-      <w:proofErr w:type="spellStart"/>
-      <w:r>
-        <w:rPr>
-          <w:lang w:val="en-US" w:eastAsia="es-CO"/>
-        </w:rPr>
-        <w:t>Cogranne</w:t>
-      </w:r>
-      <w:proofErr w:type="spellEnd"/>
-      <w:r>
-        <w:rPr>
-          <w:lang w:val="en-US" w:eastAsia="es-CO"/>
-        </w:rPr>
-        <w:t xml:space="preserve">. 2019. Estimation of Primary Quantization Steps in Double-Compressed JPEG </w:t>
-      </w:r>
-      <w:r>
-        <w:rPr>
-          <w:lang w:val="en-US" w:eastAsia="es-CO"/>
-        </w:rPr>
-        <w:lastRenderedPageBreak/>
-        <w:t>Images Using a Statistical Model of Discrete Cosine Transform. IEEE Access, vol. 7, pp. 76203-76216. </w:t>
+        <w:t>[16] T. H. Thai and R. Cogranne. 2019. Estimation of Primary Quantization Steps in Double-Compressed JPEG Images Using a Statistical Model of Discrete Cosine Transform. IEEE Access, vol. 7, pp. 76203-76216. </w:t>
       </w:r>
     </w:p>
     <w:p>

</xml_diff>